<commit_message>
modify:The conditional compilation switch does not require additional compilation commands on linux or macos
</commit_message>
<xml_diff>
--- a/XEngine_Docment/Docment_en.docx
+++ b/XEngine_Docment/Docment_en.docx
@@ -8881,8 +8881,8 @@
           <w:lang w:val="en-US" w:eastAsia="zh-CN"/>
         </w:rPr>
       </w:pPr>
-      <w:bookmarkStart w:id="18" w:name="_Toc14452"/>
-      <w:bookmarkStart w:id="19" w:name="_Toc13703"/>
+      <w:bookmarkStart w:id="18" w:name="_Toc13703"/>
+      <w:bookmarkStart w:id="19" w:name="_Toc14452"/>
       <w:r>
         <w:rPr>
           <w:rFonts w:hint="eastAsia"/>
@@ -22648,8 +22648,8 @@
       </w:pPr>
       <w:bookmarkStart w:id="77" w:name="_Toc16924"/>
       <w:bookmarkStart w:id="78" w:name="_Toc30359"/>
-      <w:bookmarkStart w:id="79" w:name="_Toc5911"/>
-      <w:bookmarkStart w:id="80" w:name="_Toc27333"/>
+      <w:bookmarkStart w:id="79" w:name="_Toc27333"/>
+      <w:bookmarkStart w:id="80" w:name="_Toc5911"/>
       <w:r>
         <w:rPr>
           <w:rFonts w:hint="eastAsia"/>
@@ -33568,8 +33568,8 @@
           <w:lang w:val="en-US" w:eastAsia="zh-CN"/>
         </w:rPr>
       </w:pPr>
-      <w:bookmarkStart w:id="117" w:name="_Toc21127"/>
-      <w:bookmarkStart w:id="118" w:name="_Toc24692"/>
+      <w:bookmarkStart w:id="117" w:name="_Toc24692"/>
+      <w:bookmarkStart w:id="118" w:name="_Toc21127"/>
       <w:r>
         <w:rPr>
           <w:rFonts w:hint="eastAsia"/>
@@ -33814,8 +33814,8 @@
           <w:lang w:val="en-US" w:eastAsia="zh-CN"/>
         </w:rPr>
       </w:pPr>
-      <w:bookmarkStart w:id="121" w:name="_Toc8838"/>
-      <w:bookmarkStart w:id="122" w:name="_Toc8909"/>
+      <w:bookmarkStart w:id="121" w:name="_Toc8909"/>
+      <w:bookmarkStart w:id="122" w:name="_Toc8838"/>
       <w:r>
         <w:rPr>
           <w:rFonts w:hint="eastAsia"/>
@@ -34236,17 +34236,8 @@
           <w:rFonts w:hint="eastAsia"/>
           <w:lang w:val="en-US" w:eastAsia="zh-CN"/>
         </w:rPr>
-        <w:t xml:space="preserve">:weather query interface </w:t>
-      </w:r>
-      <w:bookmarkStart w:id="153" w:name="_GoBack"/>
-      <w:r>
-        <w:rPr>
-          <w:rFonts w:hint="eastAsia"/>
-          <w:lang w:val="en-US" w:eastAsia="zh-CN"/>
-        </w:rPr>
-        <w:t>address</w:t>
-      </w:r>
-      <w:bookmarkEnd w:id="153"/>
+        <w:t>:weather query interface address</w:t>
+      </w:r>
     </w:p>
     <w:p>
       <w:pPr>
@@ -37011,42 +37002,18 @@
       <w:pPr>
         <w:bidi w:val="0"/>
         <w:ind w:firstLine="420" w:firstLineChars="200"/>
-      </w:pPr>
+        <w:rPr>
+          <w:rFonts w:hint="eastAsia"/>
+          <w:lang w:val="en-US" w:eastAsia="zh-CN"/>
+        </w:rPr>
+      </w:pPr>
+      <w:bookmarkStart w:id="153" w:name="_GoBack"/>
+      <w:bookmarkEnd w:id="153"/>
       <w:r>
         <w:rPr>
           <w:rFonts w:hint="default"/>
         </w:rPr>
         <w:t>It is now possible to disable the compilation of third-party libraries, i.e. you can choose to disable these third-party libraries, so that you don't have to install the LUA, QR, OPENCV libraries and disable the related functions.</w:t>
-      </w:r>
-    </w:p>
-    <w:p>
-      <w:pPr>
-        <w:bidi w:val="0"/>
-        <w:ind w:firstLine="420" w:firstLineChars="200"/>
-        <w:rPr>
-          <w:rFonts w:hint="default"/>
-        </w:rPr>
-      </w:pPr>
-      <w:r>
-        <w:rPr>
-          <w:rFonts w:hint="default"/>
-        </w:rPr>
-        <w:t>For linux or macos, you also need to modify the main makefil script or just type in</w:t>
-      </w:r>
-    </w:p>
-    <w:p>
-      <w:pPr>
-        <w:bidi w:val="0"/>
-        <w:rPr>
-          <w:rFonts w:hint="eastAsia"/>
-          <w:lang w:val="en-US" w:eastAsia="zh-CN"/>
-        </w:rPr>
-      </w:pPr>
-      <w:r>
-        <w:rPr>
-          <w:rFonts w:hint="default"/>
-        </w:rPr>
-        <w:t>make QR=0 LUA=0 OPENCV=0 to disable these options (case sensitive).</w:t>
       </w:r>
     </w:p>
     <w:p>

</xml_diff>